<commit_message>
phase 1.b final on acadox with templates
</commit_message>
<xml_diff>
--- a/Scrum Meetings - Phase 1-b/CS352-20120516-DesokyAbdElqawy- ScrumMeeting1.docx
+++ b/Scrum Meetings - Phase 1-b/CS352-20120516-DesokyAbdElqawy- ScrumMeeting1.docx
@@ -1,6 +1,6 @@
 
 <file path=word/document.xml><?xml version="1.0" encoding="utf-8"?>
-<w:document xmlns:wpc="http://schemas.microsoft.com/office/word/2010/wordprocessingCanvas" xmlns:mc="http://schemas.openxmlformats.org/markup-compatibility/2006" xmlns:o="urn:schemas-microsoft-com:office:office" xmlns:r="http://schemas.openxmlformats.org/officeDocument/2006/relationships" xmlns:m="http://schemas.openxmlformats.org/officeDocument/2006/math" xmlns:v="urn:schemas-microsoft-com:vml" xmlns:wp14="http://schemas.microsoft.com/office/word/2010/wordprocessingDrawing" xmlns:wp="http://schemas.openxmlformats.org/drawingml/2006/wordprocessingDrawing" xmlns:w10="urn:schemas-microsoft-com:office:word" xmlns:w="http://schemas.openxmlformats.org/wordprocessingml/2006/main" xmlns:w14="http://schemas.microsoft.com/office/word/2010/wordml" xmlns:wpg="http://schemas.microsoft.com/office/word/2010/wordprocessingGroup" xmlns:wpi="http://schemas.microsoft.com/office/word/2010/wordprocessingInk" xmlns:wne="http://schemas.microsoft.com/office/word/2006/wordml" xmlns:wps="http://schemas.microsoft.com/office/word/2010/wordprocessingShape" mc:Ignorable="w14 wp14">
+<w:document xmlns:ve="http://schemas.openxmlformats.org/markup-compatibility/2006" xmlns:o="urn:schemas-microsoft-com:office:office" xmlns:r="http://schemas.openxmlformats.org/officeDocument/2006/relationships" xmlns:m="http://schemas.openxmlformats.org/officeDocument/2006/math" xmlns:v="urn:schemas-microsoft-com:vml" xmlns:wp="http://schemas.openxmlformats.org/drawingml/2006/wordprocessingDrawing" xmlns:w10="urn:schemas-microsoft-com:office:word" xmlns:w="http://schemas.openxmlformats.org/wordprocessingml/2006/main" xmlns:wne="http://schemas.microsoft.com/office/word/2006/wordml">
   <w:body>
     <w:p>
       <w:pPr>
@@ -76,10 +76,10 @@
                     <pic:cNvPicPr/>
                   </pic:nvPicPr>
                   <pic:blipFill>
-                    <a:blip r:embed="rId9" cstate="print">
+                    <a:blip r:embed="rId8" cstate="print">
                       <a:extLst>
                         <a:ext uri="{28A0092B-C50C-407E-A947-70E740481C1C}">
-                          <a14:useLocalDpi xmlns:a14="http://schemas.microsoft.com/office/drawing/2010/main" val="0"/>
+                          <a14:useLocalDpi xmlns:a14="http://schemas.microsoft.com/office/drawing/2010/main" xmlns:wps="http://schemas.microsoft.com/office/word/2010/wordprocessingShape" xmlns:wpi="http://schemas.microsoft.com/office/word/2010/wordprocessingInk" xmlns:wpg="http://schemas.microsoft.com/office/word/2010/wordprocessingGroup" xmlns:w14="http://schemas.microsoft.com/office/word/2010/wordml" xmlns:w="http://schemas.openxmlformats.org/wordprocessingml/2006/main" xmlns:w10="urn:schemas-microsoft-com:office:word" xmlns:wp14="http://schemas.microsoft.com/office/word/2010/wordprocessingDrawing" xmlns:v="urn:schemas-microsoft-com:vml" xmlns:o="urn:schemas-microsoft-com:office:office" xmlns:mc="http://schemas.openxmlformats.org/markup-compatibility/2006" xmlns:wpc="http://schemas.microsoft.com/office/word/2010/wordprocessingCanvas" xmlns="" val="0"/>
                         </a:ext>
                       </a:extLst>
                     </a:blip>
@@ -134,10 +134,10 @@
                     </pic:cNvPicPr>
                   </pic:nvPicPr>
                   <pic:blipFill>
-                    <a:blip r:embed="rId10" cstate="print">
+                    <a:blip r:embed="rId9" cstate="print">
                       <a:extLst>
                         <a:ext uri="{28A0092B-C50C-407E-A947-70E740481C1C}">
-                          <a14:useLocalDpi xmlns:a14="http://schemas.microsoft.com/office/drawing/2010/main" val="0"/>
+                          <a14:useLocalDpi xmlns:a14="http://schemas.microsoft.com/office/drawing/2010/main" xmlns:wps="http://schemas.microsoft.com/office/word/2010/wordprocessingShape" xmlns:wpi="http://schemas.microsoft.com/office/word/2010/wordprocessingInk" xmlns:wpg="http://schemas.microsoft.com/office/word/2010/wordprocessingGroup" xmlns:w14="http://schemas.microsoft.com/office/word/2010/wordml" xmlns:w="http://schemas.openxmlformats.org/wordprocessingml/2006/main" xmlns:w10="urn:schemas-microsoft-com:office:word" xmlns:wp14="http://schemas.microsoft.com/office/word/2010/wordprocessingDrawing" xmlns:v="urn:schemas-microsoft-com:vml" xmlns:o="urn:schemas-microsoft-com:office:office" xmlns:mc="http://schemas.openxmlformats.org/markup-compatibility/2006" xmlns:wpc="http://schemas.microsoft.com/office/word/2010/wordprocessingCanvas" xmlns="" val="0"/>
                         </a:ext>
                       </a:extLst>
                     </a:blip>
@@ -283,7 +283,7 @@
           <w:insideH w:val="single" w:sz="4" w:space="0" w:color="000000"/>
           <w:insideV w:val="single" w:sz="4" w:space="0" w:color="000000"/>
         </w:tblBorders>
-        <w:tblLook w:val="04A0" w:firstRow="1" w:lastRow="0" w:firstColumn="1" w:lastColumn="0" w:noHBand="0" w:noVBand="1"/>
+        <w:tblLook w:val="04A0"/>
       </w:tblPr>
       <w:tblGrid>
         <w:gridCol w:w="1109"/>
@@ -645,7 +645,7 @@
           <w:szCs w:val="34"/>
           <w:lang w:bidi="ar-EG"/>
         </w:rPr>
-        <w:t xml:space="preserve">Staff: </w:t>
+        <w:t>Staff: Dr Mohammad El-</w:t>
       </w:r>
       <w:proofErr w:type="spellStart"/>
       <w:r>
@@ -656,7 +656,7 @@
           <w:szCs w:val="34"/>
           <w:lang w:bidi="ar-EG"/>
         </w:rPr>
-        <w:t>Dr</w:t>
+        <w:t>Ramly</w:t>
       </w:r>
       <w:proofErr w:type="spellEnd"/>
       <w:r>
@@ -667,9 +667,8 @@
           <w:szCs w:val="34"/>
           <w:lang w:bidi="ar-EG"/>
         </w:rPr>
-        <w:t xml:space="preserve"> Mohammad El-</w:t>
-      </w:r>
-      <w:proofErr w:type="spellStart"/>
+        <w:tab/>
+      </w:r>
       <w:r>
         <w:rPr>
           <w:b/>
@@ -678,9 +677,8 @@
           <w:szCs w:val="34"/>
           <w:lang w:bidi="ar-EG"/>
         </w:rPr>
-        <w:t>Ramly</w:t>
-      </w:r>
-      <w:proofErr w:type="spellEnd"/>
+        <w:tab/>
+      </w:r>
       <w:r>
         <w:rPr>
           <w:b/>
@@ -689,26 +687,6 @@
           <w:szCs w:val="34"/>
           <w:lang w:bidi="ar-EG"/>
         </w:rPr>
-        <w:tab/>
-      </w:r>
-      <w:r>
-        <w:rPr>
-          <w:b/>
-          <w:bCs/>
-          <w:sz w:val="34"/>
-          <w:szCs w:val="34"/>
-          <w:lang w:bidi="ar-EG"/>
-        </w:rPr>
-        <w:tab/>
-      </w:r>
-      <w:r>
-        <w:rPr>
-          <w:b/>
-          <w:bCs/>
-          <w:sz w:val="34"/>
-          <w:szCs w:val="34"/>
-          <w:lang w:bidi="ar-EG"/>
-        </w:rPr>
         <w:t>m.elramly@fci-cu.edu.eg</w:t>
       </w:r>
     </w:p>
@@ -722,7 +700,6 @@
           <w:lang w:bidi="ar-EG"/>
         </w:rPr>
       </w:pPr>
-      <w:proofErr w:type="spellStart"/>
       <w:r>
         <w:rPr>
           <w:b/>
@@ -731,9 +708,9 @@
           <w:szCs w:val="32"/>
           <w:lang w:bidi="ar-EG"/>
         </w:rPr>
-        <w:t>Eng</w:t>
-      </w:r>
-      <w:proofErr w:type="spellEnd"/>
+        <w:t xml:space="preserve">Eng </w:t>
+      </w:r>
+      <w:proofErr w:type="spellStart"/>
       <w:r>
         <w:rPr>
           <w:b/>
@@ -742,9 +719,9 @@
           <w:szCs w:val="32"/>
           <w:lang w:bidi="ar-EG"/>
         </w:rPr>
-        <w:t xml:space="preserve"> </w:t>
-      </w:r>
-      <w:proofErr w:type="spellStart"/>
+        <w:t>Desoky</w:t>
+      </w:r>
+      <w:proofErr w:type="spellEnd"/>
       <w:r>
         <w:rPr>
           <w:b/>
@@ -753,9 +730,9 @@
           <w:szCs w:val="32"/>
           <w:lang w:bidi="ar-EG"/>
         </w:rPr>
-        <w:t>Desoky</w:t>
-      </w:r>
-      <w:proofErr w:type="spellEnd"/>
+        <w:t xml:space="preserve"> </w:t>
+      </w:r>
+      <w:proofErr w:type="spellStart"/>
       <w:r>
         <w:rPr>
           <w:b/>
@@ -764,9 +741,9 @@
           <w:szCs w:val="32"/>
           <w:lang w:bidi="ar-EG"/>
         </w:rPr>
-        <w:t xml:space="preserve"> </w:t>
-      </w:r>
-      <w:proofErr w:type="spellStart"/>
+        <w:t>Abd</w:t>
+      </w:r>
+      <w:proofErr w:type="spellEnd"/>
       <w:r>
         <w:rPr>
           <w:b/>
@@ -775,9 +752,9 @@
           <w:szCs w:val="32"/>
           <w:lang w:bidi="ar-EG"/>
         </w:rPr>
-        <w:t>Abd</w:t>
-      </w:r>
-      <w:proofErr w:type="spellEnd"/>
+        <w:t xml:space="preserve"> El-</w:t>
+      </w:r>
+      <w:proofErr w:type="spellStart"/>
       <w:r>
         <w:rPr>
           <w:b/>
@@ -786,9 +763,9 @@
           <w:szCs w:val="32"/>
           <w:lang w:bidi="ar-EG"/>
         </w:rPr>
-        <w:t xml:space="preserve"> El-</w:t>
-      </w:r>
-      <w:proofErr w:type="spellStart"/>
+        <w:t>qawy</w:t>
+      </w:r>
+      <w:proofErr w:type="spellEnd"/>
       <w:r>
         <w:rPr>
           <w:b/>
@@ -797,9 +774,8 @@
           <w:szCs w:val="32"/>
           <w:lang w:bidi="ar-EG"/>
         </w:rPr>
-        <w:t>qawy</w:t>
-      </w:r>
-      <w:proofErr w:type="spellEnd"/>
+        <w:tab/>
+      </w:r>
       <w:r>
         <w:rPr>
           <w:b/>
@@ -818,7 +794,7 @@
           <w:szCs w:val="32"/>
           <w:lang w:bidi="ar-EG"/>
         </w:rPr>
-        <w:tab/>
+        <w:t xml:space="preserve">           </w:t>
       </w:r>
       <w:r>
         <w:rPr>
@@ -828,7 +804,7 @@
           <w:szCs w:val="32"/>
           <w:lang w:bidi="ar-EG"/>
         </w:rPr>
-        <w:t xml:space="preserve">           </w:t>
+        <w:t>d.abdelqawy@fci-cu.edu.eg</w:t>
       </w:r>
       <w:r>
         <w:rPr>
@@ -838,7 +814,7 @@
           <w:szCs w:val="32"/>
           <w:lang w:bidi="ar-EG"/>
         </w:rPr>
-        <w:t>d.abdelqawy@fci-cu.edu.eg</w:t>
+        <w:cr/>
       </w:r>
       <w:r>
         <w:rPr>
@@ -848,655 +824,18 @@
           <w:szCs w:val="32"/>
           <w:lang w:bidi="ar-EG"/>
         </w:rPr>
-        <w:cr/>
-      </w:r>
-      <w:r>
-        <w:rPr>
-          <w:b/>
-          <w:bCs/>
-          <w:sz w:val="32"/>
-          <w:szCs w:val="32"/>
-          <w:lang w:bidi="ar-EG"/>
-        </w:rPr>
         <w:br w:type="page"/>
       </w:r>
     </w:p>
     <w:p>
       <w:pPr>
         <w:spacing w:after="20" w:line="245" w:lineRule="auto"/>
-        <w:ind w:left="720" w:right="-180" w:hanging="720"/>
-        <w:rPr>
-          <w:b/>
-          <w:bCs/>
-          <w:sz w:val="32"/>
-          <w:szCs w:val="32"/>
-          <w:lang w:bidi="ar-EG"/>
-        </w:rPr>
-      </w:pPr>
-      <w:r>
-        <w:rPr>
-          <w:b/>
-          <w:bCs/>
-          <w:sz w:val="32"/>
-          <w:szCs w:val="32"/>
-          <w:lang w:bidi="ar-EG"/>
-        </w:rPr>
-        <w:lastRenderedPageBreak/>
-        <w:t>TAs:</w:t>
-      </w:r>
-      <w:r>
-        <w:rPr>
-          <w:b/>
-          <w:bCs/>
-          <w:sz w:val="32"/>
-          <w:szCs w:val="32"/>
-          <w:lang w:bidi="ar-EG"/>
-        </w:rPr>
-        <w:tab/>
-      </w:r>
-      <w:proofErr w:type="spellStart"/>
-      <w:r>
-        <w:rPr>
-          <w:b/>
-          <w:bCs/>
-          <w:sz w:val="32"/>
-          <w:szCs w:val="32"/>
-          <w:lang w:bidi="ar-EG"/>
-        </w:rPr>
-        <w:t>Eng</w:t>
-      </w:r>
-      <w:proofErr w:type="spellEnd"/>
-      <w:r>
-        <w:rPr>
-          <w:b/>
-          <w:bCs/>
-          <w:sz w:val="32"/>
-          <w:szCs w:val="32"/>
-          <w:lang w:bidi="ar-EG"/>
-        </w:rPr>
-        <w:t xml:space="preserve"> Mohamed Samir</w:t>
-      </w:r>
-      <w:r>
-        <w:rPr>
-          <w:b/>
-          <w:bCs/>
-          <w:sz w:val="32"/>
-          <w:szCs w:val="32"/>
-          <w:lang w:bidi="ar-EG"/>
-        </w:rPr>
-        <w:tab/>
-      </w:r>
-      <w:r>
-        <w:rPr>
-          <w:b/>
-          <w:bCs/>
-          <w:sz w:val="32"/>
-          <w:szCs w:val="32"/>
-          <w:lang w:bidi="ar-EG"/>
-        </w:rPr>
-        <w:tab/>
-      </w:r>
-      <w:r>
-        <w:rPr>
-          <w:b/>
-          <w:bCs/>
-          <w:sz w:val="32"/>
-          <w:szCs w:val="32"/>
-          <w:lang w:bidi="ar-EG"/>
-        </w:rPr>
-        <w:tab/>
-      </w:r>
-      <w:r>
-        <w:rPr>
-          <w:b/>
-          <w:bCs/>
-          <w:sz w:val="32"/>
-          <w:szCs w:val="32"/>
-          <w:lang w:bidi="ar-EG"/>
-        </w:rPr>
-        <w:t>m.samir@fci-cu.edu.eg</w:t>
-      </w:r>
-      <w:r>
-        <w:rPr>
-          <w:b/>
-          <w:bCs/>
-          <w:sz w:val="32"/>
-          <w:szCs w:val="32"/>
-          <w:lang w:bidi="ar-EG"/>
-        </w:rPr>
-        <w:cr/>
-      </w:r>
-      <w:proofErr w:type="spellStart"/>
-      <w:r>
-        <w:rPr>
-          <w:b/>
-          <w:bCs/>
-          <w:sz w:val="32"/>
-          <w:szCs w:val="32"/>
-          <w:lang w:bidi="ar-EG"/>
-        </w:rPr>
-        <w:t>Eng</w:t>
-      </w:r>
-      <w:proofErr w:type="spellEnd"/>
-      <w:r>
-        <w:rPr>
-          <w:b/>
-          <w:bCs/>
-          <w:sz w:val="32"/>
-          <w:szCs w:val="32"/>
-          <w:lang w:bidi="ar-EG"/>
-        </w:rPr>
-        <w:t xml:space="preserve"> </w:t>
-      </w:r>
-      <w:proofErr w:type="spellStart"/>
-      <w:r>
-        <w:rPr>
-          <w:b/>
-          <w:bCs/>
-          <w:sz w:val="32"/>
-          <w:szCs w:val="32"/>
-          <w:lang w:bidi="ar-EG"/>
-        </w:rPr>
-        <w:t>Yomna</w:t>
-      </w:r>
-      <w:proofErr w:type="spellEnd"/>
-      <w:r>
-        <w:rPr>
-          <w:b/>
-          <w:bCs/>
-          <w:sz w:val="32"/>
-          <w:szCs w:val="32"/>
-          <w:lang w:bidi="ar-EG"/>
-        </w:rPr>
-        <w:t xml:space="preserve"> </w:t>
-      </w:r>
-      <w:proofErr w:type="spellStart"/>
-      <w:r>
-        <w:rPr>
-          <w:b/>
-          <w:bCs/>
-          <w:sz w:val="32"/>
-          <w:szCs w:val="32"/>
-          <w:lang w:bidi="ar-EG"/>
-        </w:rPr>
-        <w:t>Magdy</w:t>
-      </w:r>
-      <w:proofErr w:type="spellEnd"/>
-      <w:r>
-        <w:rPr>
-          <w:b/>
-          <w:bCs/>
-          <w:sz w:val="32"/>
-          <w:szCs w:val="32"/>
-          <w:lang w:bidi="ar-EG"/>
-        </w:rPr>
-        <w:t xml:space="preserve"> Mohamed </w:t>
-      </w:r>
-      <w:r>
-        <w:rPr>
-          <w:b/>
-          <w:bCs/>
-          <w:sz w:val="32"/>
-          <w:szCs w:val="32"/>
-          <w:lang w:bidi="ar-EG"/>
-        </w:rPr>
-        <w:tab/>
-        <w:t>yomna@fci-cu.edu.eg</w:t>
-      </w:r>
-      <w:r>
-        <w:rPr>
-          <w:b/>
-          <w:bCs/>
-          <w:sz w:val="32"/>
-          <w:szCs w:val="32"/>
-          <w:lang w:bidi="ar-EG"/>
-        </w:rPr>
-        <w:cr/>
-      </w:r>
-      <w:proofErr w:type="spellStart"/>
-      <w:r>
-        <w:rPr>
-          <w:b/>
-          <w:bCs/>
-          <w:sz w:val="32"/>
-          <w:szCs w:val="32"/>
-          <w:lang w:bidi="ar-EG"/>
-        </w:rPr>
-        <w:t>Eng</w:t>
-      </w:r>
-      <w:proofErr w:type="spellEnd"/>
-      <w:r>
-        <w:rPr>
-          <w:b/>
-          <w:bCs/>
-          <w:sz w:val="32"/>
-          <w:szCs w:val="32"/>
-          <w:lang w:bidi="ar-EG"/>
-        </w:rPr>
-        <w:t xml:space="preserve"> </w:t>
-      </w:r>
-      <w:proofErr w:type="spellStart"/>
-      <w:r>
-        <w:rPr>
-          <w:b/>
-          <w:bCs/>
-          <w:sz w:val="32"/>
-          <w:szCs w:val="32"/>
-          <w:lang w:bidi="ar-EG"/>
-        </w:rPr>
-        <w:t>Desoky</w:t>
-      </w:r>
-      <w:proofErr w:type="spellEnd"/>
-      <w:r>
-        <w:rPr>
-          <w:b/>
-          <w:bCs/>
-          <w:sz w:val="32"/>
-          <w:szCs w:val="32"/>
-          <w:lang w:bidi="ar-EG"/>
-        </w:rPr>
-        <w:t xml:space="preserve"> </w:t>
-      </w:r>
-      <w:proofErr w:type="spellStart"/>
-      <w:r>
-        <w:rPr>
-          <w:b/>
-          <w:bCs/>
-          <w:sz w:val="32"/>
-          <w:szCs w:val="32"/>
-          <w:lang w:bidi="ar-EG"/>
-        </w:rPr>
-        <w:t>Abd</w:t>
-      </w:r>
-      <w:proofErr w:type="spellEnd"/>
-      <w:r>
-        <w:rPr>
-          <w:b/>
-          <w:bCs/>
-          <w:sz w:val="32"/>
-          <w:szCs w:val="32"/>
-          <w:lang w:bidi="ar-EG"/>
-        </w:rPr>
-        <w:t xml:space="preserve"> El-</w:t>
-      </w:r>
-      <w:proofErr w:type="spellStart"/>
-      <w:r>
-        <w:rPr>
-          <w:b/>
-          <w:bCs/>
-          <w:sz w:val="32"/>
-          <w:szCs w:val="32"/>
-          <w:lang w:bidi="ar-EG"/>
-        </w:rPr>
-        <w:t>qawy</w:t>
-      </w:r>
-      <w:proofErr w:type="spellEnd"/>
-      <w:r>
-        <w:rPr>
-          <w:b/>
-          <w:bCs/>
-          <w:sz w:val="32"/>
-          <w:szCs w:val="32"/>
-          <w:lang w:bidi="ar-EG"/>
-        </w:rPr>
-        <w:tab/>
-      </w:r>
-      <w:r>
-        <w:rPr>
-          <w:b/>
-          <w:bCs/>
-          <w:sz w:val="32"/>
-          <w:szCs w:val="32"/>
-          <w:lang w:bidi="ar-EG"/>
-        </w:rPr>
-        <w:tab/>
-        <w:t>d.abdelqawy@fci-cu.edu.eg</w:t>
-      </w:r>
-      <w:r>
-        <w:rPr>
-          <w:b/>
-          <w:bCs/>
-          <w:sz w:val="32"/>
-          <w:szCs w:val="32"/>
-          <w:lang w:bidi="ar-EG"/>
-        </w:rPr>
-        <w:cr/>
-      </w:r>
-      <w:proofErr w:type="spellStart"/>
-      <w:r>
-        <w:rPr>
-          <w:b/>
-          <w:bCs/>
-          <w:sz w:val="32"/>
-          <w:szCs w:val="32"/>
-          <w:lang w:bidi="ar-EG"/>
-        </w:rPr>
-        <w:t>Eng</w:t>
-      </w:r>
-      <w:proofErr w:type="spellEnd"/>
-      <w:r>
-        <w:rPr>
-          <w:b/>
-          <w:bCs/>
-          <w:sz w:val="32"/>
-          <w:szCs w:val="32"/>
-          <w:lang w:bidi="ar-EG"/>
-        </w:rPr>
-        <w:t xml:space="preserve"> Omar </w:t>
-      </w:r>
-      <w:proofErr w:type="spellStart"/>
-      <w:r>
-        <w:rPr>
-          <w:b/>
-          <w:bCs/>
-          <w:sz w:val="32"/>
-          <w:szCs w:val="32"/>
-          <w:lang w:bidi="ar-EG"/>
-        </w:rPr>
-        <w:t>Khaled</w:t>
-      </w:r>
-      <w:proofErr w:type="spellEnd"/>
-      <w:r>
-        <w:rPr>
-          <w:b/>
-          <w:bCs/>
-          <w:sz w:val="32"/>
-          <w:szCs w:val="32"/>
-          <w:lang w:bidi="ar-EG"/>
-        </w:rPr>
-        <w:t xml:space="preserve"> Ali </w:t>
-      </w:r>
-      <w:proofErr w:type="spellStart"/>
-      <w:r>
-        <w:rPr>
-          <w:b/>
-          <w:bCs/>
-          <w:sz w:val="32"/>
-          <w:szCs w:val="32"/>
-          <w:lang w:bidi="ar-EG"/>
-        </w:rPr>
-        <w:t>Ragab</w:t>
-      </w:r>
-      <w:proofErr w:type="spellEnd"/>
-      <w:r>
-        <w:rPr>
-          <w:b/>
-          <w:bCs/>
-          <w:sz w:val="32"/>
-          <w:szCs w:val="32"/>
-          <w:lang w:bidi="ar-EG"/>
-        </w:rPr>
-        <w:tab/>
-        <w:t>o.khaled@fci-cu.edu.eg</w:t>
-      </w:r>
-      <w:r>
-        <w:rPr>
-          <w:b/>
-          <w:bCs/>
-          <w:sz w:val="32"/>
-          <w:szCs w:val="32"/>
-          <w:lang w:bidi="ar-EG"/>
-        </w:rPr>
-        <w:cr/>
-      </w:r>
-      <w:proofErr w:type="spellStart"/>
-      <w:r>
-        <w:rPr>
-          <w:b/>
-          <w:bCs/>
-          <w:sz w:val="32"/>
-          <w:szCs w:val="32"/>
-          <w:lang w:bidi="ar-EG"/>
-        </w:rPr>
-        <w:t>Eng</w:t>
-      </w:r>
-      <w:proofErr w:type="spellEnd"/>
-      <w:r>
-        <w:rPr>
-          <w:b/>
-          <w:bCs/>
-          <w:sz w:val="32"/>
-          <w:szCs w:val="32"/>
-          <w:lang w:bidi="ar-EG"/>
-        </w:rPr>
-        <w:t xml:space="preserve"> Ahmed Mohamed </w:t>
-      </w:r>
-      <w:proofErr w:type="spellStart"/>
-      <w:r>
-        <w:rPr>
-          <w:b/>
-          <w:bCs/>
-          <w:sz w:val="32"/>
-          <w:szCs w:val="32"/>
-          <w:lang w:bidi="ar-EG"/>
-        </w:rPr>
-        <w:t>Sayed</w:t>
-      </w:r>
-      <w:proofErr w:type="spellEnd"/>
-      <w:r>
-        <w:rPr>
-          <w:b/>
-          <w:bCs/>
-          <w:sz w:val="32"/>
-          <w:szCs w:val="32"/>
-          <w:lang w:bidi="ar-EG"/>
-        </w:rPr>
-        <w:tab/>
-      </w:r>
-      <w:r>
-        <w:rPr>
-          <w:b/>
-          <w:bCs/>
-          <w:sz w:val="32"/>
-          <w:szCs w:val="32"/>
-          <w:lang w:bidi="ar-EG"/>
-        </w:rPr>
-        <w:t>a.mohamed@fci-cu.edu.eg</w:t>
-      </w:r>
-    </w:p>
-    <w:p>
-      <w:pPr>
-        <w:spacing w:after="20" w:line="245" w:lineRule="auto"/>
-        <w:ind w:left="720" w:right="-180" w:hanging="720"/>
-        <w:rPr>
-          <w:b/>
-          <w:bCs/>
-          <w:sz w:val="32"/>
-          <w:szCs w:val="32"/>
-          <w:lang w:bidi="ar-EG"/>
-        </w:rPr>
-      </w:pPr>
-      <w:r>
-        <w:rPr>
-          <w:b/>
-          <w:bCs/>
-          <w:sz w:val="32"/>
-          <w:szCs w:val="32"/>
-          <w:lang w:bidi="ar-EG"/>
-        </w:rPr>
-        <w:tab/>
-      </w:r>
-      <w:proofErr w:type="spellStart"/>
-      <w:r>
-        <w:rPr>
-          <w:b/>
-          <w:bCs/>
-          <w:sz w:val="32"/>
-          <w:szCs w:val="32"/>
-          <w:lang w:bidi="ar-EG"/>
-        </w:rPr>
-        <w:t>Eng</w:t>
-      </w:r>
-      <w:proofErr w:type="spellEnd"/>
-      <w:r>
-        <w:rPr>
-          <w:b/>
-          <w:bCs/>
-          <w:sz w:val="32"/>
-          <w:szCs w:val="32"/>
-          <w:lang w:bidi="ar-EG"/>
-        </w:rPr>
-        <w:t xml:space="preserve"> </w:t>
-      </w:r>
-      <w:proofErr w:type="spellStart"/>
-      <w:r>
-        <w:rPr>
-          <w:b/>
-          <w:bCs/>
-          <w:sz w:val="32"/>
-          <w:szCs w:val="32"/>
-          <w:lang w:bidi="ar-EG"/>
-        </w:rPr>
-        <w:t>Ayat</w:t>
-      </w:r>
-      <w:proofErr w:type="spellEnd"/>
-      <w:r>
-        <w:rPr>
-          <w:b/>
-          <w:bCs/>
-          <w:sz w:val="32"/>
-          <w:szCs w:val="32"/>
-          <w:lang w:bidi="ar-EG"/>
-        </w:rPr>
-        <w:t xml:space="preserve"> </w:t>
-      </w:r>
-      <w:proofErr w:type="spellStart"/>
-      <w:r>
-        <w:rPr>
-          <w:b/>
-          <w:bCs/>
-          <w:sz w:val="32"/>
-          <w:szCs w:val="32"/>
-          <w:lang w:bidi="ar-EG"/>
-        </w:rPr>
-        <w:t>Khairy</w:t>
-      </w:r>
-      <w:proofErr w:type="spellEnd"/>
-      <w:r>
-        <w:rPr>
-          <w:b/>
-          <w:bCs/>
-          <w:sz w:val="32"/>
-          <w:szCs w:val="32"/>
-          <w:lang w:bidi="ar-EG"/>
-        </w:rPr>
-        <w:tab/>
-      </w:r>
-      <w:r>
-        <w:rPr>
-          <w:b/>
-          <w:bCs/>
-          <w:sz w:val="32"/>
-          <w:szCs w:val="32"/>
-          <w:lang w:bidi="ar-EG"/>
-        </w:rPr>
-        <w:tab/>
-      </w:r>
-      <w:r>
-        <w:rPr>
-          <w:b/>
-          <w:bCs/>
-          <w:sz w:val="32"/>
-          <w:szCs w:val="32"/>
-          <w:lang w:bidi="ar-EG"/>
-        </w:rPr>
-        <w:tab/>
-      </w:r>
-      <w:r>
-        <w:rPr>
-          <w:b/>
-          <w:bCs/>
-          <w:sz w:val="32"/>
-          <w:szCs w:val="32"/>
-          <w:lang w:bidi="ar-EG"/>
-        </w:rPr>
-        <w:tab/>
-      </w:r>
-      <w:r>
-        <w:rPr>
-          <w:b/>
-          <w:bCs/>
-          <w:sz w:val="32"/>
-          <w:szCs w:val="32"/>
-          <w:lang w:bidi="ar-EG"/>
-        </w:rPr>
-        <w:t>ayat.khairy@fci-cu.edu.eg</w:t>
-      </w:r>
-      <w:r>
-        <w:rPr>
-          <w:b/>
-          <w:bCs/>
-          <w:sz w:val="32"/>
-          <w:szCs w:val="32"/>
-          <w:lang w:bidi="ar-EG"/>
-        </w:rPr>
-        <w:cr/>
-      </w:r>
-    </w:p>
-    <w:p>
-      <w:pPr>
-        <w:spacing w:after="20" w:line="245" w:lineRule="auto"/>
-        <w:ind w:left="720" w:right="-180" w:hanging="720"/>
+        <w:ind w:right="-180"/>
         <w:rPr>
           <w:sz w:val="36"/>
           <w:szCs w:val="36"/>
         </w:rPr>
       </w:pPr>
-    </w:p>
-    <w:p>
-      <w:pPr>
-        <w:spacing w:after="20" w:line="245" w:lineRule="auto"/>
-        <w:ind w:right="-180"/>
-        <w:rPr>
-          <w:sz w:val="36"/>
-          <w:szCs w:val="36"/>
-        </w:rPr>
-      </w:pPr>
-      <w:r>
-        <w:rPr>
-          <w:sz w:val="36"/>
-          <w:szCs w:val="36"/>
-        </w:rPr>
-        <w:t>Tit</w:t>
-      </w:r>
-      <w:r>
-        <w:rPr>
-          <w:sz w:val="36"/>
-          <w:szCs w:val="36"/>
-        </w:rPr>
-        <w:t xml:space="preserve">le page has no header or footer. </w:t>
-      </w:r>
-    </w:p>
-    <w:p>
-      <w:pPr>
-        <w:spacing w:after="20" w:line="245" w:lineRule="auto"/>
-        <w:ind w:right="-180"/>
-        <w:rPr>
-          <w:sz w:val="36"/>
-          <w:szCs w:val="36"/>
-        </w:rPr>
-      </w:pPr>
-      <w:r>
-        <w:rPr>
-          <w:sz w:val="36"/>
-          <w:szCs w:val="36"/>
-        </w:rPr>
-        <w:t>Docs must be supplied as pdf –</w:t>
-      </w:r>
-      <w:r>
-        <w:rPr>
-          <w:sz w:val="36"/>
-          <w:szCs w:val="36"/>
-        </w:rPr>
-        <w:t>files re-named as requested</w:t>
-      </w:r>
-      <w:r>
-        <w:rPr>
-          <w:sz w:val="36"/>
-          <w:szCs w:val="36"/>
-        </w:rPr>
-        <w:br/>
-      </w:r>
     </w:p>
     <w:sdt>
       <w:sdtPr>
@@ -1514,7 +853,6 @@
           <w:docPartUnique/>
         </w:docPartObj>
       </w:sdtPr>
-      <w:sdtEndPr/>
       <w:sdtContent>
         <w:p>
           <w:pPr>
@@ -1785,6 +1123,15 @@
         <w:pStyle w:val="Heading1"/>
       </w:pPr>
     </w:p>
+    <w:p/>
+    <w:p/>
+    <w:p/>
+    <w:p/>
+    <w:p/>
+    <w:p/>
+    <w:p/>
+    <w:p/>
+    <w:p/>
     <w:p>
       <w:pPr>
         <w:pStyle w:val="Heading1"/>
@@ -1872,7 +1219,6 @@
         </w:rPr>
         <w:t xml:space="preserve">pp </w:t>
       </w:r>
-      <w:proofErr w:type="gramStart"/>
       <w:r>
         <w:rPr>
           <w:sz w:val="24"/>
@@ -1885,15 +1231,7 @@
           <w:sz w:val="24"/>
           <w:szCs w:val="24"/>
         </w:rPr>
-        <w:t>ngine,</w:t>
-      </w:r>
-      <w:proofErr w:type="gramEnd"/>
-      <w:r>
-        <w:rPr>
-          <w:sz w:val="24"/>
-          <w:szCs w:val="24"/>
-        </w:rPr>
-        <w:t xml:space="preserve"> imported the project and fixed its bugs with the help of Eng. Mohamed Samir's video.</w:t>
+        <w:t>ngine, imported the project and fixed its bugs with the help of Eng. Mohamed Samir's video.</w:t>
       </w:r>
     </w:p>
     <w:p>
@@ -2049,21 +1387,7 @@
           <w:sz w:val="24"/>
           <w:szCs w:val="24"/>
         </w:rPr>
-        <w:t xml:space="preserve"> </w:t>
-      </w:r>
-      <w:r>
-        <w:rPr>
-          <w:sz w:val="24"/>
-          <w:szCs w:val="24"/>
-        </w:rPr>
-        <w:t>Finish my task (add/accept friend request)</w:t>
-      </w:r>
-      <w:r>
-        <w:rPr>
-          <w:sz w:val="24"/>
-          <w:szCs w:val="24"/>
-        </w:rPr>
-        <w:t>.</w:t>
+        <w:t xml:space="preserve"> Finish my task (add/accept friend request).</w:t>
       </w:r>
     </w:p>
     <w:p>
@@ -2170,14 +1494,7 @@
           <w:sz w:val="24"/>
           <w:szCs w:val="24"/>
         </w:rPr>
-        <w:t xml:space="preserve"> </w:t>
-      </w:r>
-      <w:r>
-        <w:rPr>
-          <w:sz w:val="24"/>
-          <w:szCs w:val="24"/>
-        </w:rPr>
-        <w:t xml:space="preserve">Try to finish a big part of my task (Searching for </w:t>
+        <w:t xml:space="preserve"> Try to finish a big part of my task (Searching for </w:t>
       </w:r>
       <w:proofErr w:type="spellStart"/>
       <w:r>
@@ -2193,14 +1510,7 @@
           <w:sz w:val="24"/>
           <w:szCs w:val="24"/>
         </w:rPr>
-        <w:t>, syntax used and how to organize it)</w:t>
-      </w:r>
-      <w:r>
-        <w:rPr>
-          <w:sz w:val="24"/>
-          <w:szCs w:val="24"/>
-        </w:rPr>
-        <w:t>.</w:t>
+        <w:t>, syntax used and how to organize it).</w:t>
       </w:r>
     </w:p>
     <w:p>
@@ -2352,8 +1662,8 @@
       </w:pPr>
     </w:p>
     <w:sectPr>
-      <w:headerReference w:type="default" r:id="rId11"/>
-      <w:footerReference w:type="default" r:id="rId12"/>
+      <w:headerReference w:type="default" r:id="rId10"/>
+      <w:footerReference w:type="default" r:id="rId11"/>
       <w:pgSz w:w="12240" w:h="15840"/>
       <w:pgMar w:top="1152" w:right="1296" w:bottom="1008" w:left="1296" w:header="720" w:footer="720" w:gutter="0"/>
       <w:cols w:space="720"/>
@@ -2365,7 +1675,7 @@
 </file>
 
 <file path=word/endnotes.xml><?xml version="1.0" encoding="utf-8"?>
-<w:endnotes xmlns:wpc="http://schemas.microsoft.com/office/word/2010/wordprocessingCanvas" xmlns:mc="http://schemas.openxmlformats.org/markup-compatibility/2006" xmlns:o="urn:schemas-microsoft-com:office:office" xmlns:r="http://schemas.openxmlformats.org/officeDocument/2006/relationships" xmlns:m="http://schemas.openxmlformats.org/officeDocument/2006/math" xmlns:v="urn:schemas-microsoft-com:vml" xmlns:wp14="http://schemas.microsoft.com/office/word/2010/wordprocessingDrawing" xmlns:wp="http://schemas.openxmlformats.org/drawingml/2006/wordprocessingDrawing" xmlns:w10="urn:schemas-microsoft-com:office:word" xmlns:w="http://schemas.openxmlformats.org/wordprocessingml/2006/main" xmlns:w14="http://schemas.microsoft.com/office/word/2010/wordml" xmlns:wpg="http://schemas.microsoft.com/office/word/2010/wordprocessingGroup" xmlns:wpi="http://schemas.microsoft.com/office/word/2010/wordprocessingInk" xmlns:wne="http://schemas.microsoft.com/office/word/2006/wordml" xmlns:wps="http://schemas.microsoft.com/office/word/2010/wordprocessingShape" mc:Ignorable="w14 wp14">
+<w:endnotes xmlns:ve="http://schemas.openxmlformats.org/markup-compatibility/2006" xmlns:o="urn:schemas-microsoft-com:office:office" xmlns:r="http://schemas.openxmlformats.org/officeDocument/2006/relationships" xmlns:m="http://schemas.openxmlformats.org/officeDocument/2006/math" xmlns:v="urn:schemas-microsoft-com:vml" xmlns:wp="http://schemas.openxmlformats.org/drawingml/2006/wordprocessingDrawing" xmlns:w10="urn:schemas-microsoft-com:office:word" xmlns:w="http://schemas.openxmlformats.org/wordprocessingml/2006/main" xmlns:wne="http://schemas.microsoft.com/office/word/2006/wordml">
   <w:endnote w:type="separator" w:id="-1">
     <w:p>
       <w:pPr>
@@ -2390,7 +1700,7 @@
 </file>
 
 <file path=word/footer1.xml><?xml version="1.0" encoding="utf-8"?>
-<w:ftr xmlns:wpc="http://schemas.microsoft.com/office/word/2010/wordprocessingCanvas" xmlns:mc="http://schemas.openxmlformats.org/markup-compatibility/2006" xmlns:o="urn:schemas-microsoft-com:office:office" xmlns:r="http://schemas.openxmlformats.org/officeDocument/2006/relationships" xmlns:m="http://schemas.openxmlformats.org/officeDocument/2006/math" xmlns:v="urn:schemas-microsoft-com:vml" xmlns:wp14="http://schemas.microsoft.com/office/word/2010/wordprocessingDrawing" xmlns:wp="http://schemas.openxmlformats.org/drawingml/2006/wordprocessingDrawing" xmlns:w10="urn:schemas-microsoft-com:office:word" xmlns:w="http://schemas.openxmlformats.org/wordprocessingml/2006/main" xmlns:w14="http://schemas.microsoft.com/office/word/2010/wordml" xmlns:wpg="http://schemas.microsoft.com/office/word/2010/wordprocessingGroup" xmlns:wpi="http://schemas.microsoft.com/office/word/2010/wordprocessingInk" xmlns:wne="http://schemas.microsoft.com/office/word/2006/wordml" xmlns:wps="http://schemas.microsoft.com/office/word/2010/wordprocessingShape" mc:Ignorable="w14 wp14">
+<w:ftr xmlns:ve="http://schemas.openxmlformats.org/markup-compatibility/2006" xmlns:o="urn:schemas-microsoft-com:office:office" xmlns:r="http://schemas.openxmlformats.org/officeDocument/2006/relationships" xmlns:m="http://schemas.openxmlformats.org/officeDocument/2006/math" xmlns:v="urn:schemas-microsoft-com:vml" xmlns:wp="http://schemas.openxmlformats.org/drawingml/2006/wordprocessingDrawing" xmlns:w10="urn:schemas-microsoft-com:office:word" xmlns:w="http://schemas.openxmlformats.org/wordprocessingml/2006/main" xmlns:wne="http://schemas.microsoft.com/office/word/2006/wordml">
   <w:p>
     <w:pPr>
       <w:pStyle w:val="Footer"/>
@@ -2403,7 +1713,6 @@
           <w:docPartUnique/>
         </w:docPartObj>
       </w:sdtPr>
-      <w:sdtEndPr/>
       <w:sdtContent>
         <w:r>
           <w:rPr>
@@ -2493,7 +1802,6 @@
               <w:docPartUnique/>
             </w:docPartObj>
           </w:sdtPr>
-          <w:sdtEndPr/>
           <w:sdtContent>
             <w:r>
               <w:fldChar w:fldCharType="begin"/>
@@ -2619,7 +1927,7 @@
 </file>
 
 <file path=word/footnotes.xml><?xml version="1.0" encoding="utf-8"?>
-<w:footnotes xmlns:wpc="http://schemas.microsoft.com/office/word/2010/wordprocessingCanvas" xmlns:mc="http://schemas.openxmlformats.org/markup-compatibility/2006" xmlns:o="urn:schemas-microsoft-com:office:office" xmlns:r="http://schemas.openxmlformats.org/officeDocument/2006/relationships" xmlns:m="http://schemas.openxmlformats.org/officeDocument/2006/math" xmlns:v="urn:schemas-microsoft-com:vml" xmlns:wp14="http://schemas.microsoft.com/office/word/2010/wordprocessingDrawing" xmlns:wp="http://schemas.openxmlformats.org/drawingml/2006/wordprocessingDrawing" xmlns:w10="urn:schemas-microsoft-com:office:word" xmlns:w="http://schemas.openxmlformats.org/wordprocessingml/2006/main" xmlns:w14="http://schemas.microsoft.com/office/word/2010/wordml" xmlns:wpg="http://schemas.microsoft.com/office/word/2010/wordprocessingGroup" xmlns:wpi="http://schemas.microsoft.com/office/word/2010/wordprocessingInk" xmlns:wne="http://schemas.microsoft.com/office/word/2006/wordml" xmlns:wps="http://schemas.microsoft.com/office/word/2010/wordprocessingShape" mc:Ignorable="w14 wp14">
+<w:footnotes xmlns:ve="http://schemas.openxmlformats.org/markup-compatibility/2006" xmlns:o="urn:schemas-microsoft-com:office:office" xmlns:r="http://schemas.openxmlformats.org/officeDocument/2006/relationships" xmlns:m="http://schemas.openxmlformats.org/officeDocument/2006/math" xmlns:v="urn:schemas-microsoft-com:vml" xmlns:wp="http://schemas.openxmlformats.org/drawingml/2006/wordprocessingDrawing" xmlns:w10="urn:schemas-microsoft-com:office:word" xmlns:w="http://schemas.openxmlformats.org/wordprocessingml/2006/main" xmlns:wne="http://schemas.microsoft.com/office/word/2006/wordml">
   <w:footnote w:type="separator" w:id="-1">
     <w:p>
       <w:pPr>
@@ -2644,7 +1952,7 @@
 </file>
 
 <file path=word/header1.xml><?xml version="1.0" encoding="utf-8"?>
-<w:hdr xmlns:wpc="http://schemas.microsoft.com/office/word/2010/wordprocessingCanvas" xmlns:mc="http://schemas.openxmlformats.org/markup-compatibility/2006" xmlns:o="urn:schemas-microsoft-com:office:office" xmlns:r="http://schemas.openxmlformats.org/officeDocument/2006/relationships" xmlns:m="http://schemas.openxmlformats.org/officeDocument/2006/math" xmlns:v="urn:schemas-microsoft-com:vml" xmlns:wp14="http://schemas.microsoft.com/office/word/2010/wordprocessingDrawing" xmlns:wp="http://schemas.openxmlformats.org/drawingml/2006/wordprocessingDrawing" xmlns:w10="urn:schemas-microsoft-com:office:word" xmlns:w="http://schemas.openxmlformats.org/wordprocessingml/2006/main" xmlns:w14="http://schemas.microsoft.com/office/word/2010/wordml" xmlns:wpg="http://schemas.microsoft.com/office/word/2010/wordprocessingGroup" xmlns:wpi="http://schemas.microsoft.com/office/word/2010/wordprocessingInk" xmlns:wne="http://schemas.microsoft.com/office/word/2006/wordml" xmlns:wps="http://schemas.microsoft.com/office/word/2010/wordprocessingShape" mc:Ignorable="w14 wp14">
+<w:hdr xmlns:ve="http://schemas.openxmlformats.org/markup-compatibility/2006" xmlns:o="urn:schemas-microsoft-com:office:office" xmlns:r="http://schemas.openxmlformats.org/officeDocument/2006/relationships" xmlns:m="http://schemas.openxmlformats.org/officeDocument/2006/math" xmlns:v="urn:schemas-microsoft-com:vml" xmlns:wp="http://schemas.openxmlformats.org/drawingml/2006/wordprocessingDrawing" xmlns:w10="urn:schemas-microsoft-com:office:word" xmlns:w="http://schemas.openxmlformats.org/wordprocessingml/2006/main" xmlns:wne="http://schemas.microsoft.com/office/word/2006/wordml">
   <w:p>
     <w:pPr>
       <w:pStyle w:val="Header"/>
@@ -2662,7 +1970,7 @@
         <w:sz w:val="52"/>
       </w:rPr>
       <w:drawing>
-        <wp:anchor distT="0" distB="0" distL="114300" distR="114300" simplePos="0" relativeHeight="251660288" behindDoc="0" locked="0" layoutInCell="1" allowOverlap="1" wp14:anchorId="2D95A65D" wp14:editId="611C1839">
+        <wp:anchor distT="0" distB="0" distL="114300" distR="114300" simplePos="0" relativeHeight="251660288" behindDoc="0" locked="0" layoutInCell="1" allowOverlap="1">
           <wp:simplePos x="0" y="0"/>
           <wp:positionH relativeFrom="column">
             <wp:posOffset>5388168</wp:posOffset>
@@ -2846,7 +2154,7 @@
 </file>
 
 <file path=word/numbering.xml><?xml version="1.0" encoding="utf-8"?>
-<w:numbering xmlns:wpc="http://schemas.microsoft.com/office/word/2010/wordprocessingCanvas" xmlns:mc="http://schemas.openxmlformats.org/markup-compatibility/2006" xmlns:o="urn:schemas-microsoft-com:office:office" xmlns:r="http://schemas.openxmlformats.org/officeDocument/2006/relationships" xmlns:m="http://schemas.openxmlformats.org/officeDocument/2006/math" xmlns:v="urn:schemas-microsoft-com:vml" xmlns:wp14="http://schemas.microsoft.com/office/word/2010/wordprocessingDrawing" xmlns:wp="http://schemas.openxmlformats.org/drawingml/2006/wordprocessingDrawing" xmlns:w10="urn:schemas-microsoft-com:office:word" xmlns:w="http://schemas.openxmlformats.org/wordprocessingml/2006/main" xmlns:w14="http://schemas.microsoft.com/office/word/2010/wordml" xmlns:wpg="http://schemas.microsoft.com/office/word/2010/wordprocessingGroup" xmlns:wpi="http://schemas.microsoft.com/office/word/2010/wordprocessingInk" xmlns:wne="http://schemas.microsoft.com/office/word/2006/wordml" xmlns:wps="http://schemas.microsoft.com/office/word/2010/wordprocessingShape" mc:Ignorable="w14 wp14">
+<w:numbering xmlns:ve="http://schemas.openxmlformats.org/markup-compatibility/2006" xmlns:o="urn:schemas-microsoft-com:office:office" xmlns:r="http://schemas.openxmlformats.org/officeDocument/2006/relationships" xmlns:m="http://schemas.openxmlformats.org/officeDocument/2006/math" xmlns:v="urn:schemas-microsoft-com:vml" xmlns:wp="http://schemas.openxmlformats.org/drawingml/2006/wordprocessingDrawing" xmlns:w10="urn:schemas-microsoft-com:office:word" xmlns:w="http://schemas.openxmlformats.org/wordprocessingml/2006/main" xmlns:wne="http://schemas.microsoft.com/office/word/2006/wordml">
   <w:abstractNum w:abstractNumId="0">
     <w:nsid w:val="0EB44D2F"/>
     <w:multiLevelType w:val="hybridMultilevel"/>
@@ -3316,7 +2624,7 @@
 </file>
 
 <file path=word/styles.xml><?xml version="1.0" encoding="utf-8"?>
-<w:styles xmlns:mc="http://schemas.openxmlformats.org/markup-compatibility/2006" xmlns:r="http://schemas.openxmlformats.org/officeDocument/2006/relationships" xmlns:w="http://schemas.openxmlformats.org/wordprocessingml/2006/main" xmlns:w14="http://schemas.microsoft.com/office/word/2010/wordml" mc:Ignorable="w14">
+<w:styles xmlns:r="http://schemas.openxmlformats.org/officeDocument/2006/relationships" xmlns:w="http://schemas.openxmlformats.org/wordprocessingml/2006/main">
   <w:docDefaults>
     <w:rPrDefault>
       <w:rPr>
@@ -3548,6 +2856,7 @@
     <w:uiPriority w:val="99"/>
     <w:semiHidden/>
     <w:unhideWhenUsed/>
+    <w:qFormat/>
     <w:tblPr>
       <w:tblInd w:w="0" w:type="dxa"/>
       <w:tblCellMar>
@@ -5046,7 +4355,7 @@
 </file>
 
 <file path=customXml/itemProps1.xml><?xml version="1.0" encoding="utf-8"?>
-<ds:datastoreItem xmlns:ds="http://schemas.openxmlformats.org/officeDocument/2006/customXml" ds:itemID="{14FAA0A7-02FC-4F0B-A430-3C331352C097}">
+<ds:datastoreItem xmlns:ds="http://schemas.openxmlformats.org/officeDocument/2006/customXml" ds:itemID="{49C18241-C208-477E-8D2B-DA55084DB2BD}">
   <ds:schemaRefs>
     <ds:schemaRef ds:uri="http://schemas.openxmlformats.org/officeDocument/2006/bibliography"/>
   </ds:schemaRefs>

</xml_diff>